<commit_message>
Adaptation des changements de nom
</commit_message>
<xml_diff>
--- a/scripts/Corentin/Traité d'Eden - Corentin/The Eden Agreement - Corentin Ponton - for website.docx
+++ b/scripts/Corentin/Traité d'Eden - Corentin/The Eden Agreement - Corentin Ponton - for website.docx
@@ -14095,7 +14095,7 @@
                     </w:rPr>
                   </w:rPrChange>
                 </w:rPr>
-                <w:t>i.marchandises_simplification_c</w:t>
+                <w:t>i.simplification_classification_c</w:t>
               </w:r>
               <w:proofErr w:type="spellEnd"/>
               <w:r>
@@ -14127,7 +14127,7 @@
                     </w:rPr>
                   </w:rPrChange>
                 </w:rPr>
-                <w:t>i.pays_grouping</w:t>
+                <w:t>i.grouping_classification</w:t>
               </w:r>
               <w:proofErr w:type="spellEnd"/>
               <w:r>

</xml_diff>